<commit_message>
finished implementing loading animation
</commit_message>
<xml_diff>
--- a/resources/testing/API image reference tests.docx
+++ b/resources/testing/API image reference tests.docx
@@ -3,608 +3,15 @@
 <w:document xmlns:wpc="http://schemas.microsoft.com/office/word/2010/wordprocessingCanvas" xmlns:cx="http://schemas.microsoft.com/office/drawing/2014/chartex" xmlns:cx1="http://schemas.microsoft.com/office/drawing/2015/9/8/chartex" xmlns:cx2="http://schemas.microsoft.com/office/drawing/2015/10/21/chartex" xmlns:cx3="http://schemas.microsoft.com/office/drawing/2016/5/9/chartex" xmlns:cx4="http://schemas.microsoft.com/office/drawing/2016/5/10/chartex" xmlns:cx5="http://schemas.microsoft.com/office/drawing/2016/5/11/chartex" xmlns:cx6="http://schemas.microsoft.com/office/drawing/2016/5/12/chartex" xmlns:cx7="http://schemas.microsoft.com/office/drawing/2016/5/13/chartex" xmlns:cx8="http://schemas.microsoft.com/office/drawing/2016/5/14/chartex" xmlns:mc="http://schemas.openxmlformats.org/markup-compatibility/2006" xmlns:aink="http://schemas.microsoft.com/office/drawing/2016/ink" xmlns:am3d="http://schemas.microsoft.com/office/drawing/2017/model3d" xmlns:o="urn:schemas-microsoft-com:office:office" xmlns:r="http://schemas.openxmlformats.org/officeDocument/2006/relationships" xmlns:m="http://schemas.openxmlformats.org/officeDocument/2006/math" xmlns:v="urn:schemas-microsoft-com:vml" xmlns:wp14="http://schemas.microsoft.com/office/word/2010/wordprocessingDrawing" xmlns:wp="http://schemas.openxmlformats.org/drawingml/2006/wordprocessingDrawing" xmlns:w10="urn:schemas-microsoft-com:office:word" xmlns:w="http://schemas.openxmlformats.org/wordprocessingml/2006/main" xmlns:w14="http://schemas.microsoft.com/office/word/2010/wordml" xmlns:w15="http://schemas.microsoft.com/office/word/2012/wordml" xmlns:w16cex="http://schemas.microsoft.com/office/word/2018/wordml/cex" xmlns:w16cid="http://schemas.microsoft.com/office/word/2016/wordml/cid" xmlns:w16="http://schemas.microsoft.com/office/word/2018/wordml" xmlns:w16sdtdh="http://schemas.microsoft.com/office/word/2020/wordml/sdtdatahash" xmlns:w16se="http://schemas.microsoft.com/office/word/2015/wordml/symex" xmlns:wpg="http://schemas.microsoft.com/office/word/2010/wordprocessingGroup" xmlns:wpi="http://schemas.microsoft.com/office/word/2010/wordprocessingInk" xmlns:wne="http://schemas.microsoft.com/office/word/2006/wordml" xmlns:wps="http://schemas.microsoft.com/office/word/2010/wordprocessingShape" mc:Ignorable="w14 w15 w16se w16cid w16 w16cex w16sdtdh wp14">
   <w:background w:color="FFFFFF" w:themeColor="background1"/>
   <w:body>
-    <w:tbl>
-      <w:tblPr>
-        <w:tblStyle w:val="TableGrid"/>
-        <w:tblpPr w:leftFromText="180" w:rightFromText="180" w:horzAnchor="margin" w:tblpY="564"/>
-        <w:tblW w:w="0" w:type="auto"/>
-        <w:tblLook w:val="04A0" w:firstRow="1" w:lastRow="0" w:firstColumn="1" w:lastColumn="0" w:noHBand="0" w:noVBand="1"/>
-      </w:tblPr>
-      <w:tblGrid>
-        <w:gridCol w:w="952"/>
-        <w:gridCol w:w="3633"/>
-        <w:gridCol w:w="3780"/>
-        <w:gridCol w:w="985"/>
-      </w:tblGrid>
-      <w:tr>
-        <w:tc>
-          <w:tcPr>
-            <w:tcW w:w="952" w:type="dxa"/>
-            <w:shd w:val="clear" w:color="auto" w:fill="FFFFFF" w:themeFill="background1"/>
-          </w:tcPr>
-          <w:p>
-            <w:pPr>
-              <w:jc w:val="center"/>
-            </w:pPr>
-            <w:r>
-              <w:t>Number</w:t>
-            </w:r>
-          </w:p>
-        </w:tc>
-        <w:tc>
-          <w:tcPr>
-            <w:tcW w:w="3633" w:type="dxa"/>
-            <w:shd w:val="clear" w:color="auto" w:fill="FFFFFF" w:themeFill="background1"/>
-          </w:tcPr>
-          <w:p>
-            <w:pPr>
-              <w:jc w:val="center"/>
-            </w:pPr>
-            <w:r>
-              <w:t>Case</w:t>
-            </w:r>
-          </w:p>
-        </w:tc>
-        <w:tc>
-          <w:tcPr>
-            <w:tcW w:w="3780" w:type="dxa"/>
-            <w:shd w:val="clear" w:color="auto" w:fill="FFFFFF" w:themeFill="background1"/>
-          </w:tcPr>
-          <w:p>
-            <w:pPr>
-              <w:jc w:val="center"/>
-            </w:pPr>
-            <w:r>
-              <w:t>Test</w:t>
-            </w:r>
-          </w:p>
-        </w:tc>
-        <w:tc>
-          <w:tcPr>
-            <w:tcW w:w="985" w:type="dxa"/>
-            <w:shd w:val="clear" w:color="auto" w:fill="FFFFFF" w:themeFill="background1"/>
-          </w:tcPr>
-          <w:p>
-            <w:pPr>
-              <w:jc w:val="center"/>
-            </w:pPr>
-            <w:r>
-              <w:t>Result</w:t>
-            </w:r>
-          </w:p>
-        </w:tc>
-      </w:tr>
-      <w:tr>
-        <w:tc>
-          <w:tcPr>
-            <w:tcW w:w="952" w:type="dxa"/>
-            <w:shd w:val="clear" w:color="auto" w:fill="E2EFD9" w:themeFill="accent6" w:themeFillTint="33"/>
-          </w:tcPr>
-          <w:p>
-            <w:r>
-              <w:t>1</w:t>
-            </w:r>
-          </w:p>
-        </w:tc>
-        <w:tc>
-          <w:tcPr>
-            <w:tcW w:w="3633" w:type="dxa"/>
-            <w:shd w:val="clear" w:color="auto" w:fill="E2EFD9" w:themeFill="accent6" w:themeFillTint="33"/>
-          </w:tcPr>
-          <w:p>
-            <w:r>
-              <w:t>Create new piece, W &amp; B images the same</w:t>
-            </w:r>
-          </w:p>
-        </w:tc>
-        <w:tc>
-          <w:tcPr>
-            <w:tcW w:w="3780" w:type="dxa"/>
-            <w:shd w:val="clear" w:color="auto" w:fill="E2EFD9" w:themeFill="accent6" w:themeFillTint="33"/>
-          </w:tcPr>
-          <w:p>
-            <w:r>
-              <w:t>1 increment added to count</w:t>
-            </w:r>
-          </w:p>
-        </w:tc>
-        <w:tc>
-          <w:tcPr>
-            <w:tcW w:w="985" w:type="dxa"/>
-            <w:shd w:val="clear" w:color="auto" w:fill="E2EFD9" w:themeFill="accent6" w:themeFillTint="33"/>
-          </w:tcPr>
-          <w:p>
-            <w:r>
-              <w:t>passed</w:t>
-            </w:r>
-          </w:p>
-        </w:tc>
-      </w:tr>
-      <w:tr>
-        <w:tc>
-          <w:tcPr>
-            <w:tcW w:w="952" w:type="dxa"/>
-            <w:shd w:val="clear" w:color="auto" w:fill="E2EFD9" w:themeFill="accent6" w:themeFillTint="33"/>
-          </w:tcPr>
-          <w:p>
-            <w:r>
-              <w:t>2</w:t>
-            </w:r>
-          </w:p>
-        </w:tc>
-        <w:tc>
-          <w:tcPr>
-            <w:tcW w:w="3633" w:type="dxa"/>
-            <w:shd w:val="clear" w:color="auto" w:fill="E2EFD9" w:themeFill="accent6" w:themeFillTint="33"/>
-          </w:tcPr>
-          <w:p>
-            <w:r>
-              <w:t>Creating a custom game.</w:t>
-            </w:r>
-          </w:p>
-        </w:tc>
-        <w:tc>
-          <w:tcPr>
-            <w:tcW w:w="3780" w:type="dxa"/>
-            <w:shd w:val="clear" w:color="auto" w:fill="E2EFD9" w:themeFill="accent6" w:themeFillTint="33"/>
-          </w:tcPr>
-          <w:p>
-            <w:r>
-              <w:t>Each image URL that is included somewhere in the game gets 1 increment to its count, even if it appears more than once.</w:t>
-            </w:r>
-          </w:p>
-        </w:tc>
-        <w:tc>
-          <w:tcPr>
-            <w:tcW w:w="985" w:type="dxa"/>
-            <w:shd w:val="clear" w:color="auto" w:fill="E2EFD9" w:themeFill="accent6" w:themeFillTint="33"/>
-          </w:tcPr>
-          <w:p>
-            <w:r>
-              <w:t>passed</w:t>
-            </w:r>
-          </w:p>
-        </w:tc>
-      </w:tr>
-      <w:tr>
-        <w:tc>
-          <w:tcPr>
-            <w:tcW w:w="952" w:type="dxa"/>
-            <w:shd w:val="clear" w:color="auto" w:fill="FFF2CC" w:themeFill="accent4" w:themeFillTint="33"/>
-          </w:tcPr>
-          <w:p>
-            <w:r>
-              <w:t>3</w:t>
-            </w:r>
-          </w:p>
-        </w:tc>
-        <w:tc>
-          <w:tcPr>
-            <w:tcW w:w="3633" w:type="dxa"/>
-            <w:shd w:val="clear" w:color="auto" w:fill="FFF2CC" w:themeFill="accent4" w:themeFillTint="33"/>
-          </w:tcPr>
-          <w:p>
-            <w:r>
-              <w:t>Deleting a game</w:t>
-            </w:r>
-          </w:p>
-        </w:tc>
-        <w:tc>
-          <w:tcPr>
-            <w:tcW w:w="3780" w:type="dxa"/>
-            <w:shd w:val="clear" w:color="auto" w:fill="FFF2CC" w:themeFill="accent4" w:themeFillTint="33"/>
-          </w:tcPr>
-          <w:p>
-            <w:r>
-              <w:t>All imgUrls included in the game are decremented once</w:t>
-            </w:r>
-          </w:p>
-        </w:tc>
-        <w:tc>
-          <w:tcPr>
-            <w:tcW w:w="985" w:type="dxa"/>
-            <w:shd w:val="clear" w:color="auto" w:fill="FFF2CC" w:themeFill="accent4" w:themeFillTint="33"/>
-          </w:tcPr>
-          <w:p/>
-        </w:tc>
-      </w:tr>
-      <w:tr>
-        <w:tc>
-          <w:tcPr>
-            <w:tcW w:w="952" w:type="dxa"/>
-            <w:shd w:val="clear" w:color="auto" w:fill="FFF2CC" w:themeFill="accent4" w:themeFillTint="33"/>
-          </w:tcPr>
-          <w:p>
-            <w:r>
-              <w:t>4</w:t>
-            </w:r>
-          </w:p>
-        </w:tc>
-        <w:tc>
-          <w:tcPr>
-            <w:tcW w:w="3633" w:type="dxa"/>
-            <w:shd w:val="clear" w:color="auto" w:fill="FFF2CC" w:themeFill="accent4" w:themeFillTint="33"/>
-          </w:tcPr>
-          <w:p>
-            <w:r>
-              <w:t>Deleting a piece</w:t>
-            </w:r>
-          </w:p>
-        </w:tc>
-        <w:tc>
-          <w:tcPr>
-            <w:tcW w:w="3780" w:type="dxa"/>
-            <w:shd w:val="clear" w:color="auto" w:fill="FFF2CC" w:themeFill="accent4" w:themeFillTint="33"/>
-          </w:tcPr>
-          <w:p>
-            <w:r>
-              <w:t xml:space="preserve">Counts </w:t>
-            </w:r>
-            <w:r>
-              <w:t>are decremented once, even if same image for W &amp; B</w:t>
-            </w:r>
-          </w:p>
-        </w:tc>
-        <w:tc>
-          <w:tcPr>
-            <w:tcW w:w="985" w:type="dxa"/>
-            <w:shd w:val="clear" w:color="auto" w:fill="FFF2CC" w:themeFill="accent4" w:themeFillTint="33"/>
-          </w:tcPr>
-          <w:p/>
-        </w:tc>
-      </w:tr>
-      <w:tr>
-        <w:tc>
-          <w:tcPr>
-            <w:tcW w:w="952" w:type="dxa"/>
-            <w:shd w:val="clear" w:color="auto" w:fill="FFF2CC" w:themeFill="accent4" w:themeFillTint="33"/>
-          </w:tcPr>
-          <w:p>
-            <w:r>
-              <w:t>5</w:t>
-            </w:r>
-          </w:p>
-        </w:tc>
-        <w:tc>
-          <w:tcPr>
-            <w:tcW w:w="3633" w:type="dxa"/>
-            <w:shd w:val="clear" w:color="auto" w:fill="FFF2CC" w:themeFill="accent4" w:themeFillTint="33"/>
-          </w:tcPr>
-          <w:p>
-            <w:r>
-              <w:t>Save a game with name that already exists, overriding the old game with that name.</w:t>
-            </w:r>
-          </w:p>
-        </w:tc>
-        <w:tc>
-          <w:tcPr>
-            <w:tcW w:w="3780" w:type="dxa"/>
-            <w:shd w:val="clear" w:color="auto" w:fill="FFF2CC" w:themeFill="accent4" w:themeFillTint="33"/>
-          </w:tcPr>
-          <w:p>
-            <w:r>
-              <w:t>All imageUrlStrs that are in the old version of game but not the new get decremented</w:t>
-            </w:r>
-            <w:r>
-              <w:t>.</w:t>
-            </w:r>
-          </w:p>
-        </w:tc>
-        <w:tc>
-          <w:tcPr>
-            <w:tcW w:w="985" w:type="dxa"/>
-            <w:shd w:val="clear" w:color="auto" w:fill="FFF2CC" w:themeFill="accent4" w:themeFillTint="33"/>
-          </w:tcPr>
-          <w:p/>
-        </w:tc>
-      </w:tr>
-      <w:tr>
-        <w:tc>
-          <w:tcPr>
-            <w:tcW w:w="952" w:type="dxa"/>
-            <w:shd w:val="clear" w:color="auto" w:fill="FFF2CC" w:themeFill="accent4" w:themeFillTint="33"/>
-          </w:tcPr>
-          <w:p/>
-        </w:tc>
-        <w:tc>
-          <w:tcPr>
-            <w:tcW w:w="3633" w:type="dxa"/>
-            <w:shd w:val="clear" w:color="auto" w:fill="FFF2CC" w:themeFill="accent4" w:themeFillTint="33"/>
-          </w:tcPr>
-          <w:p/>
-        </w:tc>
-        <w:tc>
-          <w:tcPr>
-            <w:tcW w:w="3780" w:type="dxa"/>
-            <w:shd w:val="clear" w:color="auto" w:fill="FFF2CC" w:themeFill="accent4" w:themeFillTint="33"/>
-          </w:tcPr>
-          <w:p/>
-        </w:tc>
-        <w:tc>
-          <w:tcPr>
-            <w:tcW w:w="985" w:type="dxa"/>
-            <w:shd w:val="clear" w:color="auto" w:fill="FFF2CC" w:themeFill="accent4" w:themeFillTint="33"/>
-          </w:tcPr>
-          <w:p/>
-        </w:tc>
-      </w:tr>
-      <w:tr>
-        <w:tc>
-          <w:tcPr>
-            <w:tcW w:w="952" w:type="dxa"/>
-            <w:shd w:val="clear" w:color="auto" w:fill="FFF2CC" w:themeFill="accent4" w:themeFillTint="33"/>
-          </w:tcPr>
-          <w:p/>
-        </w:tc>
-        <w:tc>
-          <w:tcPr>
-            <w:tcW w:w="3633" w:type="dxa"/>
-            <w:shd w:val="clear" w:color="auto" w:fill="FFF2CC" w:themeFill="accent4" w:themeFillTint="33"/>
-          </w:tcPr>
-          <w:p/>
-        </w:tc>
-        <w:tc>
-          <w:tcPr>
-            <w:tcW w:w="3780" w:type="dxa"/>
-            <w:shd w:val="clear" w:color="auto" w:fill="FFF2CC" w:themeFill="accent4" w:themeFillTint="33"/>
-          </w:tcPr>
-          <w:p/>
-        </w:tc>
-        <w:tc>
-          <w:tcPr>
-            <w:tcW w:w="985" w:type="dxa"/>
-            <w:shd w:val="clear" w:color="auto" w:fill="FFF2CC" w:themeFill="accent4" w:themeFillTint="33"/>
-          </w:tcPr>
-          <w:p/>
-        </w:tc>
-      </w:tr>
-      <w:tr>
-        <w:tc>
-          <w:tcPr>
-            <w:tcW w:w="952" w:type="dxa"/>
-            <w:shd w:val="clear" w:color="auto" w:fill="FFF2CC" w:themeFill="accent4" w:themeFillTint="33"/>
-          </w:tcPr>
-          <w:p/>
-        </w:tc>
-        <w:tc>
-          <w:tcPr>
-            <w:tcW w:w="3633" w:type="dxa"/>
-            <w:shd w:val="clear" w:color="auto" w:fill="FFF2CC" w:themeFill="accent4" w:themeFillTint="33"/>
-          </w:tcPr>
-          <w:p/>
-        </w:tc>
-        <w:tc>
-          <w:tcPr>
-            <w:tcW w:w="3780" w:type="dxa"/>
-            <w:shd w:val="clear" w:color="auto" w:fill="FFF2CC" w:themeFill="accent4" w:themeFillTint="33"/>
-          </w:tcPr>
-          <w:p/>
-        </w:tc>
-        <w:tc>
-          <w:tcPr>
-            <w:tcW w:w="985" w:type="dxa"/>
-            <w:shd w:val="clear" w:color="auto" w:fill="FFF2CC" w:themeFill="accent4" w:themeFillTint="33"/>
-          </w:tcPr>
-          <w:p/>
-        </w:tc>
-      </w:tr>
-      <w:tr>
-        <w:tc>
-          <w:tcPr>
-            <w:tcW w:w="952" w:type="dxa"/>
-            <w:shd w:val="clear" w:color="auto" w:fill="FFF2CC" w:themeFill="accent4" w:themeFillTint="33"/>
-          </w:tcPr>
-          <w:p/>
-        </w:tc>
-        <w:tc>
-          <w:tcPr>
-            <w:tcW w:w="3633" w:type="dxa"/>
-            <w:shd w:val="clear" w:color="auto" w:fill="FFF2CC" w:themeFill="accent4" w:themeFillTint="33"/>
-          </w:tcPr>
-          <w:p/>
-        </w:tc>
-        <w:tc>
-          <w:tcPr>
-            <w:tcW w:w="3780" w:type="dxa"/>
-            <w:shd w:val="clear" w:color="auto" w:fill="FFF2CC" w:themeFill="accent4" w:themeFillTint="33"/>
-          </w:tcPr>
-          <w:p/>
-        </w:tc>
-        <w:tc>
-          <w:tcPr>
-            <w:tcW w:w="985" w:type="dxa"/>
-            <w:shd w:val="clear" w:color="auto" w:fill="FFF2CC" w:themeFill="accent4" w:themeFillTint="33"/>
-          </w:tcPr>
-          <w:p/>
-        </w:tc>
-      </w:tr>
-      <w:tr>
-        <w:tc>
-          <w:tcPr>
-            <w:tcW w:w="952" w:type="dxa"/>
-            <w:shd w:val="clear" w:color="auto" w:fill="FFF2CC" w:themeFill="accent4" w:themeFillTint="33"/>
-          </w:tcPr>
-          <w:p/>
-        </w:tc>
-        <w:tc>
-          <w:tcPr>
-            <w:tcW w:w="3633" w:type="dxa"/>
-            <w:shd w:val="clear" w:color="auto" w:fill="FFF2CC" w:themeFill="accent4" w:themeFillTint="33"/>
-          </w:tcPr>
-          <w:p/>
-        </w:tc>
-        <w:tc>
-          <w:tcPr>
-            <w:tcW w:w="3780" w:type="dxa"/>
-            <w:shd w:val="clear" w:color="auto" w:fill="FFF2CC" w:themeFill="accent4" w:themeFillTint="33"/>
-          </w:tcPr>
-          <w:p/>
-        </w:tc>
-        <w:tc>
-          <w:tcPr>
-            <w:tcW w:w="985" w:type="dxa"/>
-            <w:shd w:val="clear" w:color="auto" w:fill="FFF2CC" w:themeFill="accent4" w:themeFillTint="33"/>
-          </w:tcPr>
-          <w:p/>
-        </w:tc>
-      </w:tr>
-      <w:tr>
-        <w:tc>
-          <w:tcPr>
-            <w:tcW w:w="952" w:type="dxa"/>
-            <w:shd w:val="clear" w:color="auto" w:fill="FFF2CC" w:themeFill="accent4" w:themeFillTint="33"/>
-          </w:tcPr>
-          <w:p/>
-        </w:tc>
-        <w:tc>
-          <w:tcPr>
-            <w:tcW w:w="3633" w:type="dxa"/>
-            <w:shd w:val="clear" w:color="auto" w:fill="FFF2CC" w:themeFill="accent4" w:themeFillTint="33"/>
-          </w:tcPr>
-          <w:p/>
-        </w:tc>
-        <w:tc>
-          <w:tcPr>
-            <w:tcW w:w="3780" w:type="dxa"/>
-            <w:shd w:val="clear" w:color="auto" w:fill="FFF2CC" w:themeFill="accent4" w:themeFillTint="33"/>
-          </w:tcPr>
-          <w:p/>
-        </w:tc>
-        <w:tc>
-          <w:tcPr>
-            <w:tcW w:w="985" w:type="dxa"/>
-            <w:shd w:val="clear" w:color="auto" w:fill="FFF2CC" w:themeFill="accent4" w:themeFillTint="33"/>
-          </w:tcPr>
-          <w:p/>
-        </w:tc>
-      </w:tr>
-      <w:tr>
-        <w:tc>
-          <w:tcPr>
-            <w:tcW w:w="952" w:type="dxa"/>
-            <w:shd w:val="clear" w:color="auto" w:fill="FFF2CC" w:themeFill="accent4" w:themeFillTint="33"/>
-          </w:tcPr>
-          <w:p/>
-        </w:tc>
-        <w:tc>
-          <w:tcPr>
-            <w:tcW w:w="3633" w:type="dxa"/>
-            <w:shd w:val="clear" w:color="auto" w:fill="FFF2CC" w:themeFill="accent4" w:themeFillTint="33"/>
-          </w:tcPr>
-          <w:p/>
-        </w:tc>
-        <w:tc>
-          <w:tcPr>
-            <w:tcW w:w="3780" w:type="dxa"/>
-            <w:shd w:val="clear" w:color="auto" w:fill="FFF2CC" w:themeFill="accent4" w:themeFillTint="33"/>
-          </w:tcPr>
-          <w:p/>
-        </w:tc>
-        <w:tc>
-          <w:tcPr>
-            <w:tcW w:w="985" w:type="dxa"/>
-            <w:shd w:val="clear" w:color="auto" w:fill="FFF2CC" w:themeFill="accent4" w:themeFillTint="33"/>
-          </w:tcPr>
-          <w:p/>
-        </w:tc>
-      </w:tr>
-      <w:tr>
-        <w:tc>
-          <w:tcPr>
-            <w:tcW w:w="952" w:type="dxa"/>
-            <w:shd w:val="clear" w:color="auto" w:fill="FFF2CC" w:themeFill="accent4" w:themeFillTint="33"/>
-          </w:tcPr>
-          <w:p/>
-        </w:tc>
-        <w:tc>
-          <w:tcPr>
-            <w:tcW w:w="3633" w:type="dxa"/>
-            <w:shd w:val="clear" w:color="auto" w:fill="FFF2CC" w:themeFill="accent4" w:themeFillTint="33"/>
-          </w:tcPr>
-          <w:p/>
-        </w:tc>
-        <w:tc>
-          <w:tcPr>
-            <w:tcW w:w="3780" w:type="dxa"/>
-            <w:shd w:val="clear" w:color="auto" w:fill="FFF2CC" w:themeFill="accent4" w:themeFillTint="33"/>
-          </w:tcPr>
-          <w:p/>
-        </w:tc>
-        <w:tc>
-          <w:tcPr>
-            <w:tcW w:w="985" w:type="dxa"/>
-            <w:shd w:val="clear" w:color="auto" w:fill="FFF2CC" w:themeFill="accent4" w:themeFillTint="33"/>
-          </w:tcPr>
-          <w:p/>
-        </w:tc>
-      </w:tr>
-      <w:tr>
-        <w:tc>
-          <w:tcPr>
-            <w:tcW w:w="952" w:type="dxa"/>
-            <w:shd w:val="clear" w:color="auto" w:fill="FFF2CC" w:themeFill="accent4" w:themeFillTint="33"/>
-          </w:tcPr>
-          <w:p/>
-        </w:tc>
-        <w:tc>
-          <w:tcPr>
-            <w:tcW w:w="3633" w:type="dxa"/>
-            <w:shd w:val="clear" w:color="auto" w:fill="FFF2CC" w:themeFill="accent4" w:themeFillTint="33"/>
-          </w:tcPr>
-          <w:p/>
-        </w:tc>
-        <w:tc>
-          <w:tcPr>
-            <w:tcW w:w="3780" w:type="dxa"/>
-            <w:shd w:val="clear" w:color="auto" w:fill="FFF2CC" w:themeFill="accent4" w:themeFillTint="33"/>
-          </w:tcPr>
-          <w:p/>
-        </w:tc>
-        <w:tc>
-          <w:tcPr>
-            <w:tcW w:w="985" w:type="dxa"/>
-            <w:shd w:val="clear" w:color="auto" w:fill="FFF2CC" w:themeFill="accent4" w:themeFillTint="33"/>
-          </w:tcPr>
-          <w:p/>
-        </w:tc>
-      </w:tr>
-      <w:tr>
-        <w:tc>
-          <w:tcPr>
-            <w:tcW w:w="952" w:type="dxa"/>
-            <w:shd w:val="clear" w:color="auto" w:fill="FFF2CC" w:themeFill="accent4" w:themeFillTint="33"/>
-          </w:tcPr>
-          <w:p/>
-        </w:tc>
-        <w:tc>
-          <w:tcPr>
-            <w:tcW w:w="3633" w:type="dxa"/>
-            <w:shd w:val="clear" w:color="auto" w:fill="FFF2CC" w:themeFill="accent4" w:themeFillTint="33"/>
-          </w:tcPr>
-          <w:p/>
-        </w:tc>
-        <w:tc>
-          <w:tcPr>
-            <w:tcW w:w="3780" w:type="dxa"/>
-            <w:shd w:val="clear" w:color="auto" w:fill="FFF2CC" w:themeFill="accent4" w:themeFillTint="33"/>
-          </w:tcPr>
-          <w:p/>
-        </w:tc>
-        <w:tc>
-          <w:tcPr>
-            <w:tcW w:w="985" w:type="dxa"/>
-            <w:shd w:val="clear" w:color="auto" w:fill="FFF2CC" w:themeFill="accent4" w:themeFillTint="33"/>
-          </w:tcPr>
-          <w:p/>
-        </w:tc>
-      </w:tr>
-    </w:tbl>
     <w:p>
       <w:pPr>
         <w:rPr>
           <w:u w:val="single"/>
         </w:rPr>
       </w:pPr>
+      <w:r>
+        <w:t>The purpose of image URL refs is to know when an image can be deleted from Firebase storage.</w:t>
+      </w:r>
     </w:p>
     <w:p>
       <w:r>
@@ -616,22 +23,578 @@
     </w:p>
     <w:p>
       <w:r>
-        <w:t>An increment to the</w:t>
+        <w:t>An increment or decrement to the count of an image URL is needed for every change to an entity that can be added/deleted/changed by a user. if an image appears 0 times in an entity when it previously appeared 1 or more times, a decrement to the count is given. If an image appears 1 or more times when it previously appeared 0 times, a decrement to the count is given. This rule applies to each of the following:</w:t>
       </w:r>
+    </w:p>
+    <w:tbl>
+      <w:tblPr>
+        <w:tblStyle w:val="TableGrid"/>
+        <w:tblpPr w:leftFromText="180" w:rightFromText="180" w:vertAnchor="page" w:horzAnchor="margin" w:tblpY="6361"/>
+        <w:tblW w:w="0" w:type="auto"/>
+        <w:tblLook w:val="04A0" w:firstRow="1" w:lastRow="0" w:firstColumn="1" w:lastColumn="0" w:noHBand="0" w:noVBand="1"/>
+      </w:tblPr>
+      <w:tblGrid>
+        <w:gridCol w:w="952"/>
+        <w:gridCol w:w="3633"/>
+        <w:gridCol w:w="3780"/>
+        <w:gridCol w:w="985"/>
+      </w:tblGrid>
+      <w:tr>
+        <w:tc>
+          <w:tcPr>
+            <w:tcW w:w="952" w:type="dxa"/>
+            <w:shd w:val="clear" w:color="auto" w:fill="FFFFFF" w:themeFill="background1"/>
+          </w:tcPr>
+          <w:p>
+            <w:pPr>
+              <w:jc w:val="center"/>
+            </w:pPr>
+            <w:r>
+              <w:t>Number</w:t>
+            </w:r>
+          </w:p>
+        </w:tc>
+        <w:tc>
+          <w:tcPr>
+            <w:tcW w:w="3633" w:type="dxa"/>
+            <w:shd w:val="clear" w:color="auto" w:fill="FFFFFF" w:themeFill="background1"/>
+          </w:tcPr>
+          <w:p>
+            <w:pPr>
+              <w:jc w:val="center"/>
+            </w:pPr>
+            <w:r>
+              <w:t>Case</w:t>
+            </w:r>
+          </w:p>
+        </w:tc>
+        <w:tc>
+          <w:tcPr>
+            <w:tcW w:w="3780" w:type="dxa"/>
+            <w:shd w:val="clear" w:color="auto" w:fill="FFFFFF" w:themeFill="background1"/>
+          </w:tcPr>
+          <w:p>
+            <w:pPr>
+              <w:jc w:val="center"/>
+            </w:pPr>
+            <w:r>
+              <w:t>Test</w:t>
+            </w:r>
+          </w:p>
+        </w:tc>
+        <w:tc>
+          <w:tcPr>
+            <w:tcW w:w="985" w:type="dxa"/>
+            <w:shd w:val="clear" w:color="auto" w:fill="FFFFFF" w:themeFill="background1"/>
+          </w:tcPr>
+          <w:p>
+            <w:pPr>
+              <w:jc w:val="center"/>
+            </w:pPr>
+            <w:r>
+              <w:t>Result</w:t>
+            </w:r>
+          </w:p>
+        </w:tc>
+      </w:tr>
+      <w:tr>
+        <w:tc>
+          <w:tcPr>
+            <w:tcW w:w="952" w:type="dxa"/>
+            <w:shd w:val="clear" w:color="auto" w:fill="E2EFD9" w:themeFill="accent6" w:themeFillTint="33"/>
+          </w:tcPr>
+          <w:p>
+            <w:r>
+              <w:t>1</w:t>
+            </w:r>
+          </w:p>
+        </w:tc>
+        <w:tc>
+          <w:tcPr>
+            <w:tcW w:w="3633" w:type="dxa"/>
+            <w:shd w:val="clear" w:color="auto" w:fill="E2EFD9" w:themeFill="accent6" w:themeFillTint="33"/>
+          </w:tcPr>
+          <w:p>
+            <w:pPr>
+              <w:jc w:val="center"/>
+            </w:pPr>
+            <w:r>
+              <w:t>A new game is created</w:t>
+            </w:r>
+          </w:p>
+        </w:tc>
+        <w:tc>
+          <w:tcPr>
+            <w:tcW w:w="3780" w:type="dxa"/>
+            <w:shd w:val="clear" w:color="auto" w:fill="E2EFD9" w:themeFill="accent6" w:themeFillTint="33"/>
+          </w:tcPr>
+          <w:p>
+            <w:pPr>
+              <w:jc w:val="center"/>
+            </w:pPr>
+            <w:r>
+              <w:t>1 increment to the count is given for every image included in the game</w:t>
+            </w:r>
+          </w:p>
+        </w:tc>
+        <w:tc>
+          <w:tcPr>
+            <w:tcW w:w="985" w:type="dxa"/>
+            <w:shd w:val="clear" w:color="auto" w:fill="E2EFD9" w:themeFill="accent6" w:themeFillTint="33"/>
+          </w:tcPr>
+          <w:p>
+            <w:pPr>
+              <w:jc w:val="center"/>
+            </w:pPr>
+            <w:r>
+              <w:t>Passed</w:t>
+            </w:r>
+          </w:p>
+        </w:tc>
+      </w:tr>
+      <w:tr>
+        <w:tc>
+          <w:tcPr>
+            <w:tcW w:w="952" w:type="dxa"/>
+            <w:shd w:val="clear" w:color="auto" w:fill="E2EFD9" w:themeFill="accent6" w:themeFillTint="33"/>
+          </w:tcPr>
+          <w:p>
+            <w:r>
+              <w:t>2</w:t>
+            </w:r>
+          </w:p>
+        </w:tc>
+        <w:tc>
+          <w:tcPr>
+            <w:tcW w:w="3633" w:type="dxa"/>
+            <w:shd w:val="clear" w:color="auto" w:fill="E2EFD9" w:themeFill="accent6" w:themeFillTint="33"/>
+          </w:tcPr>
+          <w:p>
+            <w:r>
+              <w:t>A game is saved with same name as a game that already exists</w:t>
+            </w:r>
+          </w:p>
+        </w:tc>
+        <w:tc>
+          <w:tcPr>
+            <w:tcW w:w="3780" w:type="dxa"/>
+            <w:shd w:val="clear" w:color="auto" w:fill="E2EFD9" w:themeFill="accent6" w:themeFillTint="33"/>
+          </w:tcPr>
+          <w:p>
+            <w:proofErr w:type="spellStart"/>
+            <w:r>
+              <w:t>imgRefs</w:t>
+            </w:r>
+            <w:proofErr w:type="spellEnd"/>
+            <w:r>
+              <w:t xml:space="preserve"> in the old game and not in the new, get their counts decremented, and if at 0 the count and storage image are removed. </w:t>
+            </w:r>
+            <w:proofErr w:type="spellStart"/>
+            <w:r>
+              <w:t>imgRefs</w:t>
+            </w:r>
+            <w:proofErr w:type="spellEnd"/>
+            <w:r>
+              <w:t xml:space="preserve"> in the new game and not in the old, get their counts incremented. </w:t>
+            </w:r>
+            <w:proofErr w:type="spellStart"/>
+            <w:r>
+              <w:t>imgRefs</w:t>
+            </w:r>
+            <w:proofErr w:type="spellEnd"/>
+            <w:r>
+              <w:t xml:space="preserve"> in the old game that are also in the new remain the same. </w:t>
+            </w:r>
+          </w:p>
+        </w:tc>
+        <w:tc>
+          <w:tcPr>
+            <w:tcW w:w="985" w:type="dxa"/>
+            <w:shd w:val="clear" w:color="auto" w:fill="E2EFD9" w:themeFill="accent6" w:themeFillTint="33"/>
+          </w:tcPr>
+          <w:p/>
+        </w:tc>
+      </w:tr>
+      <w:tr>
+        <w:trPr>
+          <w:trHeight w:val="335"/>
+        </w:trPr>
+        <w:tc>
+          <w:tcPr>
+            <w:tcW w:w="952" w:type="dxa"/>
+            <w:shd w:val="clear" w:color="auto" w:fill="E2EFD9" w:themeFill="accent6" w:themeFillTint="33"/>
+          </w:tcPr>
+          <w:p>
+            <w:r>
+              <w:t>3</w:t>
+            </w:r>
+          </w:p>
+        </w:tc>
+        <w:tc>
+          <w:tcPr>
+            <w:tcW w:w="3633" w:type="dxa"/>
+            <w:shd w:val="clear" w:color="auto" w:fill="E2EFD9" w:themeFill="accent6" w:themeFillTint="33"/>
+          </w:tcPr>
+          <w:p>
+            <w:r>
+              <w:t xml:space="preserve">Saving a piece with name that already exists, W </w:t>
+            </w:r>
+            <w:proofErr w:type="spellStart"/>
+            <w:r>
+              <w:t>img</w:t>
+            </w:r>
+            <w:proofErr w:type="spellEnd"/>
+            <w:r>
+              <w:t xml:space="preserve"> different, B </w:t>
+            </w:r>
+            <w:proofErr w:type="spellStart"/>
+            <w:r>
+              <w:t>img</w:t>
+            </w:r>
+            <w:proofErr w:type="spellEnd"/>
+            <w:r>
+              <w:t xml:space="preserve"> the same (and vice-</w:t>
+            </w:r>
+            <w:proofErr w:type="spellStart"/>
+            <w:r>
+              <w:t>verca</w:t>
+            </w:r>
+            <w:proofErr w:type="spellEnd"/>
+            <w:r>
+              <w:t>)</w:t>
+            </w:r>
+          </w:p>
+        </w:tc>
+        <w:tc>
+          <w:tcPr>
+            <w:tcW w:w="3780" w:type="dxa"/>
+            <w:shd w:val="clear" w:color="auto" w:fill="E2EFD9" w:themeFill="accent6" w:themeFillTint="33"/>
+          </w:tcPr>
+          <w:p>
+            <w:r>
+              <w:t xml:space="preserve">W </w:t>
+            </w:r>
+            <w:proofErr w:type="gramStart"/>
+            <w:r>
+              <w:t>decremented,</w:t>
+            </w:r>
+            <w:proofErr w:type="gramEnd"/>
+            <w:r>
+              <w:t xml:space="preserve"> B incremented</w:t>
+            </w:r>
+          </w:p>
+        </w:tc>
+        <w:tc>
+          <w:tcPr>
+            <w:tcW w:w="985" w:type="dxa"/>
+            <w:shd w:val="clear" w:color="auto" w:fill="E2EFD9" w:themeFill="accent6" w:themeFillTint="33"/>
+          </w:tcPr>
+          <w:p>
+            <w:r>
+              <w:t>Passed</w:t>
+            </w:r>
+          </w:p>
+        </w:tc>
+      </w:tr>
+      <w:tr>
+        <w:tc>
+          <w:tcPr>
+            <w:tcW w:w="952" w:type="dxa"/>
+            <w:shd w:val="clear" w:color="auto" w:fill="E2EFD9" w:themeFill="accent6" w:themeFillTint="33"/>
+          </w:tcPr>
+          <w:p>
+            <w:r>
+              <w:t>4</w:t>
+            </w:r>
+          </w:p>
+        </w:tc>
+        <w:tc>
+          <w:tcPr>
+            <w:tcW w:w="3633" w:type="dxa"/>
+            <w:shd w:val="clear" w:color="auto" w:fill="E2EFD9" w:themeFill="accent6" w:themeFillTint="33"/>
+          </w:tcPr>
+          <w:p>
+            <w:r>
+              <w:t>Saving a piece, W &amp; B the same image</w:t>
+            </w:r>
+          </w:p>
+        </w:tc>
+        <w:tc>
+          <w:tcPr>
+            <w:tcW w:w="3780" w:type="dxa"/>
+            <w:shd w:val="clear" w:color="auto" w:fill="E2EFD9" w:themeFill="accent6" w:themeFillTint="33"/>
+          </w:tcPr>
+          <w:p>
+            <w:r>
+              <w:t>Shared image incremented once</w:t>
+            </w:r>
+          </w:p>
+        </w:tc>
+        <w:tc>
+          <w:tcPr>
+            <w:tcW w:w="985" w:type="dxa"/>
+            <w:shd w:val="clear" w:color="auto" w:fill="E2EFD9" w:themeFill="accent6" w:themeFillTint="33"/>
+          </w:tcPr>
+          <w:p>
+            <w:r>
+              <w:t>Passed</w:t>
+            </w:r>
+          </w:p>
+        </w:tc>
+      </w:tr>
+      <w:tr>
+        <w:tc>
+          <w:tcPr>
+            <w:tcW w:w="952" w:type="dxa"/>
+            <w:shd w:val="clear" w:color="auto" w:fill="E2EFD9" w:themeFill="accent6" w:themeFillTint="33"/>
+          </w:tcPr>
+          <w:p>
+            <w:r>
+              <w:t>5.</w:t>
+            </w:r>
+          </w:p>
+        </w:tc>
+        <w:tc>
+          <w:tcPr>
+            <w:tcW w:w="3633" w:type="dxa"/>
+            <w:shd w:val="clear" w:color="auto" w:fill="E2EFD9" w:themeFill="accent6" w:themeFillTint="33"/>
+          </w:tcPr>
+          <w:p>
+            <w:r>
+              <w:t xml:space="preserve">Saving a piece with name that already exists, both images the same </w:t>
+            </w:r>
+          </w:p>
+        </w:tc>
+        <w:tc>
+          <w:tcPr>
+            <w:tcW w:w="3780" w:type="dxa"/>
+            <w:shd w:val="clear" w:color="auto" w:fill="E2EFD9" w:themeFill="accent6" w:themeFillTint="33"/>
+          </w:tcPr>
+          <w:p>
+            <w:r>
+              <w:t>Count for both images remains the same</w:t>
+            </w:r>
+          </w:p>
+        </w:tc>
+        <w:tc>
+          <w:tcPr>
+            <w:tcW w:w="985" w:type="dxa"/>
+            <w:shd w:val="clear" w:color="auto" w:fill="E2EFD9" w:themeFill="accent6" w:themeFillTint="33"/>
+          </w:tcPr>
+          <w:p>
+            <w:r>
+              <w:t>Passed</w:t>
+            </w:r>
+          </w:p>
+        </w:tc>
+      </w:tr>
+      <w:tr>
+        <w:tc>
+          <w:tcPr>
+            <w:tcW w:w="952" w:type="dxa"/>
+            <w:shd w:val="clear" w:color="auto" w:fill="E2EFD9" w:themeFill="accent6" w:themeFillTint="33"/>
+          </w:tcPr>
+          <w:p>
+            <w:r>
+              <w:t>6.</w:t>
+            </w:r>
+          </w:p>
+        </w:tc>
+        <w:tc>
+          <w:tcPr>
+            <w:tcW w:w="3633" w:type="dxa"/>
+            <w:shd w:val="clear" w:color="auto" w:fill="E2EFD9" w:themeFill="accent6" w:themeFillTint="33"/>
+          </w:tcPr>
+          <w:p>
+            <w:r>
+              <w:t>Saving a piece with name that already exists, both new images are different</w:t>
+            </w:r>
+          </w:p>
+        </w:tc>
+        <w:tc>
+          <w:tcPr>
+            <w:tcW w:w="3780" w:type="dxa"/>
+            <w:shd w:val="clear" w:color="auto" w:fill="E2EFD9" w:themeFill="accent6" w:themeFillTint="33"/>
+          </w:tcPr>
+          <w:p>
+            <w:r>
+              <w:t>Both the old image counts get decrement, both the new image counts get incremented</w:t>
+            </w:r>
+          </w:p>
+        </w:tc>
+        <w:tc>
+          <w:tcPr>
+            <w:tcW w:w="985" w:type="dxa"/>
+            <w:shd w:val="clear" w:color="auto" w:fill="E2EFD9" w:themeFill="accent6" w:themeFillTint="33"/>
+          </w:tcPr>
+          <w:p>
+            <w:r>
+              <w:t>Passed</w:t>
+            </w:r>
+          </w:p>
+        </w:tc>
+      </w:tr>
+      <w:tr>
+        <w:tc>
+          <w:tcPr>
+            <w:tcW w:w="952" w:type="dxa"/>
+            <w:shd w:val="clear" w:color="auto" w:fill="FFF2CC" w:themeFill="accent4" w:themeFillTint="33"/>
+          </w:tcPr>
+          <w:p/>
+        </w:tc>
+        <w:tc>
+          <w:tcPr>
+            <w:tcW w:w="3633" w:type="dxa"/>
+            <w:shd w:val="clear" w:color="auto" w:fill="FFF2CC" w:themeFill="accent4" w:themeFillTint="33"/>
+          </w:tcPr>
+          <w:p/>
+        </w:tc>
+        <w:tc>
+          <w:tcPr>
+            <w:tcW w:w="3780" w:type="dxa"/>
+            <w:shd w:val="clear" w:color="auto" w:fill="FFF2CC" w:themeFill="accent4" w:themeFillTint="33"/>
+          </w:tcPr>
+          <w:p/>
+        </w:tc>
+        <w:tc>
+          <w:tcPr>
+            <w:tcW w:w="985" w:type="dxa"/>
+            <w:shd w:val="clear" w:color="auto" w:fill="FFF2CC" w:themeFill="accent4" w:themeFillTint="33"/>
+          </w:tcPr>
+          <w:p/>
+        </w:tc>
+      </w:tr>
+      <w:tr>
+        <w:tc>
+          <w:tcPr>
+            <w:tcW w:w="952" w:type="dxa"/>
+            <w:shd w:val="clear" w:color="auto" w:fill="FFF2CC" w:themeFill="accent4" w:themeFillTint="33"/>
+          </w:tcPr>
+          <w:p/>
+        </w:tc>
+        <w:tc>
+          <w:tcPr>
+            <w:tcW w:w="3633" w:type="dxa"/>
+            <w:shd w:val="clear" w:color="auto" w:fill="FFF2CC" w:themeFill="accent4" w:themeFillTint="33"/>
+          </w:tcPr>
+          <w:p/>
+        </w:tc>
+        <w:tc>
+          <w:tcPr>
+            <w:tcW w:w="3780" w:type="dxa"/>
+            <w:shd w:val="clear" w:color="auto" w:fill="FFF2CC" w:themeFill="accent4" w:themeFillTint="33"/>
+          </w:tcPr>
+          <w:p/>
+        </w:tc>
+        <w:tc>
+          <w:tcPr>
+            <w:tcW w:w="985" w:type="dxa"/>
+            <w:shd w:val="clear" w:color="auto" w:fill="FFF2CC" w:themeFill="accent4" w:themeFillTint="33"/>
+          </w:tcPr>
+          <w:p/>
+        </w:tc>
+      </w:tr>
+      <w:tr>
+        <w:tc>
+          <w:tcPr>
+            <w:tcW w:w="952" w:type="dxa"/>
+            <w:shd w:val="clear" w:color="auto" w:fill="FFF2CC" w:themeFill="accent4" w:themeFillTint="33"/>
+          </w:tcPr>
+          <w:p/>
+        </w:tc>
+        <w:tc>
+          <w:tcPr>
+            <w:tcW w:w="3633" w:type="dxa"/>
+            <w:shd w:val="clear" w:color="auto" w:fill="FFF2CC" w:themeFill="accent4" w:themeFillTint="33"/>
+          </w:tcPr>
+          <w:p/>
+        </w:tc>
+        <w:tc>
+          <w:tcPr>
+            <w:tcW w:w="3780" w:type="dxa"/>
+            <w:shd w:val="clear" w:color="auto" w:fill="FFF2CC" w:themeFill="accent4" w:themeFillTint="33"/>
+          </w:tcPr>
+          <w:p/>
+        </w:tc>
+        <w:tc>
+          <w:tcPr>
+            <w:tcW w:w="985" w:type="dxa"/>
+            <w:shd w:val="clear" w:color="auto" w:fill="FFF2CC" w:themeFill="accent4" w:themeFillTint="33"/>
+          </w:tcPr>
+          <w:p/>
+        </w:tc>
+      </w:tr>
+      <w:tr>
+        <w:tc>
+          <w:tcPr>
+            <w:tcW w:w="952" w:type="dxa"/>
+            <w:shd w:val="clear" w:color="auto" w:fill="FFF2CC" w:themeFill="accent4" w:themeFillTint="33"/>
+          </w:tcPr>
+          <w:p/>
+        </w:tc>
+        <w:tc>
+          <w:tcPr>
+            <w:tcW w:w="3633" w:type="dxa"/>
+            <w:shd w:val="clear" w:color="auto" w:fill="FFF2CC" w:themeFill="accent4" w:themeFillTint="33"/>
+          </w:tcPr>
+          <w:p/>
+        </w:tc>
+        <w:tc>
+          <w:tcPr>
+            <w:tcW w:w="3780" w:type="dxa"/>
+            <w:shd w:val="clear" w:color="auto" w:fill="FFF2CC" w:themeFill="accent4" w:themeFillTint="33"/>
+          </w:tcPr>
+          <w:p/>
+        </w:tc>
+        <w:tc>
+          <w:tcPr>
+            <w:tcW w:w="985" w:type="dxa"/>
+            <w:shd w:val="clear" w:color="auto" w:fill="FFF2CC" w:themeFill="accent4" w:themeFillTint="33"/>
+          </w:tcPr>
+          <w:p/>
+        </w:tc>
+      </w:tr>
+      <w:tr>
+        <w:tc>
+          <w:tcPr>
+            <w:tcW w:w="952" w:type="dxa"/>
+            <w:shd w:val="clear" w:color="auto" w:fill="FFF2CC" w:themeFill="accent4" w:themeFillTint="33"/>
+          </w:tcPr>
+          <w:p/>
+        </w:tc>
+        <w:tc>
+          <w:tcPr>
+            <w:tcW w:w="3633" w:type="dxa"/>
+            <w:shd w:val="clear" w:color="auto" w:fill="FFF2CC" w:themeFill="accent4" w:themeFillTint="33"/>
+          </w:tcPr>
+          <w:p/>
+        </w:tc>
+        <w:tc>
+          <w:tcPr>
+            <w:tcW w:w="3780" w:type="dxa"/>
+            <w:shd w:val="clear" w:color="auto" w:fill="FFF2CC" w:themeFill="accent4" w:themeFillTint="33"/>
+          </w:tcPr>
+          <w:p/>
+        </w:tc>
+        <w:tc>
+          <w:tcPr>
+            <w:tcW w:w="985" w:type="dxa"/>
+            <w:shd w:val="clear" w:color="auto" w:fill="FFF2CC" w:themeFill="accent4" w:themeFillTint="33"/>
+          </w:tcPr>
+          <w:p/>
+        </w:tc>
+      </w:tr>
+    </w:tbl>
+    <w:p>
+      <w:pPr>
+        <w:pStyle w:val="ListParagraph"/>
+        <w:numPr>
+          <w:ilvl w:val="0"/>
+          <w:numId w:val="18"/>
+        </w:numPr>
+      </w:pPr>
       <w:r>
-        <w:t xml:space="preserve"> URl</w:t>
-      </w:r>
-      <w:r>
-        <w:t xml:space="preserve"> count is need</w:t>
-      </w:r>
-      <w:r>
-        <w:t>ed</w:t>
-      </w:r>
-      <w:r>
-        <w:t xml:space="preserve"> for every entity that can be added/deleted/changed by a user, which is not every place that the URL appears because a game’s individual attributes cannot be edited once a game is created.</w:t>
-      </w:r>
-      <w:r>
-        <w:t xml:space="preserve"> The entities for which one increment to the count is needed are:</w:t>
+        <w:t>An image in the pool of uploaded sample images</w:t>
       </w:r>
     </w:p>
     <w:p>
@@ -639,11 +602,11 @@
         <w:pStyle w:val="ListParagraph"/>
         <w:numPr>
           <w:ilvl w:val="0"/>
-          <w:numId w:val="1"/>
+          <w:numId w:val="18"/>
         </w:numPr>
       </w:pPr>
       <w:r>
-        <w:t>An entry in the image pool</w:t>
+        <w:t>A piece profile/definition</w:t>
       </w:r>
     </w:p>
     <w:p>
@@ -651,582 +614,26 @@
         <w:pStyle w:val="ListParagraph"/>
         <w:numPr>
           <w:ilvl w:val="0"/>
-          <w:numId w:val="1"/>
+          <w:numId w:val="18"/>
         </w:numPr>
       </w:pPr>
       <w:r>
-        <w:t>A global piece def’s white image</w:t>
+        <w:t>A saved game</w:t>
       </w:r>
     </w:p>
     <w:p>
-      <w:pPr>
-        <w:pStyle w:val="ListParagraph"/>
-        <w:numPr>
-          <w:ilvl w:val="0"/>
-          <w:numId w:val="1"/>
-        </w:numPr>
-      </w:pPr>
-      <w:r>
-        <w:t>A global piece def’s black image</w:t>
-      </w:r>
-    </w:p>
-    <w:p>
-      <w:pPr>
-        <w:pStyle w:val="ListParagraph"/>
-        <w:numPr>
-          <w:ilvl w:val="0"/>
-          <w:numId w:val="1"/>
-        </w:numPr>
-      </w:pPr>
-      <w:r>
-        <w:t>A created game</w:t>
-      </w:r>
-    </w:p>
-    <w:p>
-      <w:r>
-        <w:t>No matter how many times the same image appears in a game, only one increment to the count is given.</w:t>
-      </w:r>
-      <w:r>
-        <w:t xml:space="preserve"> This is because the purpose of image URL refs is to know when an image can be deleted from Firebase storage, and when a game is deleted, then if that game had all remaining usages of that image, than it can. </w:t>
-      </w:r>
-    </w:p>
-    <w:p>
-      <w:pPr>
-        <w:rPr>
-          <w:b/>
-          <w:bCs/>
-        </w:rPr>
-      </w:pPr>
-      <w:r>
-        <w:rPr>
-          <w:b/>
-          <w:bCs/>
-        </w:rPr>
-        <w:t>Game possible combinations for a new game:</w:t>
-      </w:r>
-    </w:p>
-    <w:p>
-      <w:pPr>
-        <w:pStyle w:val="ListParagraph"/>
-        <w:numPr>
-          <w:ilvl w:val="0"/>
-          <w:numId w:val="14"/>
-        </w:numPr>
-      </w:pPr>
-      <w:r>
-        <w:t>Empty imgStrs array,</w:t>
-      </w:r>
-    </w:p>
-    <w:p>
-      <w:pPr>
-        <w:pStyle w:val="ListParagraph"/>
-        <w:numPr>
-          <w:ilvl w:val="0"/>
-          <w:numId w:val="14"/>
-        </w:numPr>
-      </w:pPr>
-      <w:r>
-        <w:t>Non-empty image strings array, all refs incremented.</w:t>
-      </w:r>
-    </w:p>
-    <w:p>
-      <w:pPr>
-        <w:rPr>
-          <w:b/>
-          <w:bCs/>
-        </w:rPr>
-      </w:pPr>
-      <w:r>
-        <w:rPr>
-          <w:b/>
-          <w:bCs/>
-        </w:rPr>
-        <w:t>Game possible combinations for deleting a game:</w:t>
-      </w:r>
-    </w:p>
-    <w:p>
-      <w:pPr>
-        <w:pStyle w:val="ListParagraph"/>
-        <w:numPr>
-          <w:ilvl w:val="0"/>
-          <w:numId w:val="16"/>
-        </w:numPr>
-      </w:pPr>
-      <w:r>
-        <w:lastRenderedPageBreak/>
-        <w:t>All refs decremented, none deleted</w:t>
-      </w:r>
-    </w:p>
-    <w:p>
-      <w:pPr>
-        <w:pStyle w:val="ListParagraph"/>
-        <w:numPr>
-          <w:ilvl w:val="0"/>
-          <w:numId w:val="16"/>
-        </w:numPr>
-      </w:pPr>
-      <w:r>
-        <w:t>All refs decremented, some deleted</w:t>
-      </w:r>
-    </w:p>
-    <w:p>
-      <w:pPr>
-        <w:pStyle w:val="ListParagraph"/>
-        <w:numPr>
-          <w:ilvl w:val="0"/>
-          <w:numId w:val="16"/>
-        </w:numPr>
-      </w:pPr>
-      <w:r>
-        <w:t>All refs decremented, all deleted</w:t>
-      </w:r>
-    </w:p>
-    <w:p>
-      <w:pPr>
-        <w:pStyle w:val="ListParagraph"/>
-        <w:numPr>
-          <w:ilvl w:val="0"/>
-          <w:numId w:val="16"/>
-        </w:numPr>
-      </w:pPr>
-      <w:r>
-        <w:t>Empty array, skip</w:t>
-      </w:r>
-    </w:p>
-    <w:p>
-      <w:pPr>
-        <w:rPr>
-          <w:b/>
-          <w:bCs/>
-        </w:rPr>
-      </w:pPr>
-      <w:r>
-        <w:rPr>
-          <w:b/>
-          <w:bCs/>
-        </w:rPr>
-        <w:t>Game combinations for overriding game with same name:</w:t>
-      </w:r>
-    </w:p>
-    <w:p>
-      <w:pPr>
-        <w:pStyle w:val="ListParagraph"/>
-        <w:numPr>
-          <w:ilvl w:val="0"/>
-          <w:numId w:val="15"/>
-        </w:numPr>
-      </w:pPr>
-      <w:r>
-        <w:t>Old and new both have empty imgUrlStrs arrays</w:t>
-      </w:r>
-    </w:p>
-    <w:p>
-      <w:pPr>
-        <w:pStyle w:val="ListParagraph"/>
-        <w:numPr>
-          <w:ilvl w:val="0"/>
-          <w:numId w:val="15"/>
-        </w:numPr>
-      </w:pPr>
-      <w:r>
-        <w:t>Old has empty imgUrlStrs array</w:t>
-      </w:r>
-    </w:p>
-    <w:p>
-      <w:pPr>
-        <w:pStyle w:val="ListParagraph"/>
-        <w:numPr>
-          <w:ilvl w:val="0"/>
-          <w:numId w:val="15"/>
-        </w:numPr>
-      </w:pPr>
-      <w:r>
-        <w:t>New has empty imgUrlStrs array</w:t>
-      </w:r>
-    </w:p>
-    <w:p>
-      <w:pPr>
-        <w:pStyle w:val="ListParagraph"/>
-        <w:numPr>
-          <w:ilvl w:val="0"/>
-          <w:numId w:val="15"/>
-        </w:numPr>
-      </w:pPr>
-      <w:r>
-        <w:t>Neither has empty array</w:t>
-      </w:r>
-    </w:p>
-    <w:p/>
-    <w:p/>
-    <w:p/>
-    <w:p/>
-    <w:p/>
-    <w:p/>
-    <w:p/>
-    <w:p/>
-    <w:p/>
-    <w:p/>
-    <w:p/>
-    <w:p/>
-    <w:p/>
-    <w:p/>
-    <w:p/>
-    <w:p/>
-    <w:p>
-      <w:pPr>
-        <w:pStyle w:val="Title"/>
-        <w:jc w:val="center"/>
-      </w:pPr>
-      <w:r>
-        <w:t>Piece Profiles</w:t>
-      </w:r>
-    </w:p>
-    <w:p>
-      <w:pPr>
-        <w:rPr>
-          <w:b/>
-          <w:bCs/>
-        </w:rPr>
-      </w:pPr>
-      <w:r>
-        <w:rPr>
-          <w:b/>
-          <w:bCs/>
-        </w:rPr>
-        <w:t>The following combinations apply to both a new piece getting created, and a piece overriding one with the same name:</w:t>
-      </w:r>
-    </w:p>
-    <w:p>
-      <w:pPr>
-        <w:ind w:left="720"/>
-        <w:rPr>
-          <w:u w:val="single"/>
-        </w:rPr>
-      </w:pPr>
-      <w:r>
-        <w:rPr>
-          <w:highlight w:val="yellow"/>
-          <w:u w:val="single"/>
-        </w:rPr>
-        <w:t>Color:</w:t>
-      </w:r>
-    </w:p>
-    <w:p>
-      <w:pPr>
-        <w:ind w:left="720"/>
-      </w:pPr>
-      <w:r>
-        <w:t xml:space="preserve">W: white, </w:t>
-      </w:r>
-    </w:p>
-    <w:p>
-      <w:pPr>
-        <w:ind w:left="720"/>
-      </w:pPr>
-      <w:r>
-        <w:lastRenderedPageBreak/>
-        <w:t>B: black,</w:t>
-      </w:r>
-    </w:p>
-    <w:p>
-      <w:pPr>
-        <w:ind w:left="720"/>
-        <w:rPr>
-          <w:u w:val="single"/>
-        </w:rPr>
-      </w:pPr>
-      <w:r>
-        <w:rPr>
-          <w:highlight w:val="yellow"/>
-          <w:u w:val="single"/>
-        </w:rPr>
-        <w:t>Type :</w:t>
-      </w:r>
-    </w:p>
-    <w:p>
-      <w:pPr>
-        <w:ind w:left="720"/>
-      </w:pPr>
-      <w:r>
-        <w:t xml:space="preserve">n: new, </w:t>
-      </w:r>
-    </w:p>
-    <w:p>
-      <w:pPr>
-        <w:ind w:left="720"/>
-      </w:pPr>
-      <w:r>
-        <w:t>s: sample</w:t>
-      </w:r>
-    </w:p>
-    <w:p>
-      <w:pPr>
-        <w:ind w:left="720"/>
-        <w:rPr>
-          <w:u w:val="single"/>
-        </w:rPr>
-      </w:pPr>
-      <w:r>
-        <w:rPr>
-          <w:highlight w:val="yellow"/>
-          <w:u w:val="single"/>
-        </w:rPr>
-        <w:t>example:</w:t>
-      </w:r>
-    </w:p>
-    <w:p>
-      <w:pPr>
-        <w:ind w:left="720"/>
-        <w:rPr>
-          <w:i/>
-          <w:iCs/>
-        </w:rPr>
-      </w:pPr>
       <w:r>
         <w:rPr>
           <w:i/>
           <w:iCs/>
         </w:rPr>
-        <w:t>Wn is for ‘white new’ Bs is for ‘Black sample’</w:t>
+        <w:t>For example:</w:t>
+      </w:r>
+      <w:r>
+        <w:t xml:space="preserve"> If the same image is used for both white and black versions of a piece, only 1 increment to the count is given. No matter how many times the same image appears in a game, only one increment to the count is given. </w:t>
       </w:r>
     </w:p>
-    <w:p>
-      <w:pPr>
-        <w:pStyle w:val="ListParagraph"/>
-        <w:numPr>
-          <w:ilvl w:val="0"/>
-          <w:numId w:val="14"/>
-        </w:numPr>
-      </w:pPr>
-      <w:r>
-        <w:t>WnBn</w:t>
-      </w:r>
-    </w:p>
-    <w:p>
-      <w:pPr>
-        <w:pStyle w:val="ListParagraph"/>
-        <w:numPr>
-          <w:ilvl w:val="0"/>
-          <w:numId w:val="14"/>
-        </w:numPr>
-      </w:pPr>
-      <w:r>
-        <w:t>WnBs</w:t>
-      </w:r>
-    </w:p>
-    <w:p>
-      <w:pPr>
-        <w:pStyle w:val="ListParagraph"/>
-        <w:numPr>
-          <w:ilvl w:val="0"/>
-          <w:numId w:val="14"/>
-        </w:numPr>
-      </w:pPr>
-      <w:r>
-        <w:t>WsBn</w:t>
-      </w:r>
-    </w:p>
-    <w:p>
-      <w:pPr>
-        <w:pStyle w:val="ListParagraph"/>
-        <w:numPr>
-          <w:ilvl w:val="0"/>
-          <w:numId w:val="14"/>
-        </w:numPr>
-      </w:pPr>
-      <w:r>
-        <w:t>WsBs</w:t>
-      </w:r>
-    </w:p>
-    <w:p>
-      <w:pPr>
-        <w:rPr>
-          <w:b/>
-          <w:bCs/>
-        </w:rPr>
-      </w:pPr>
-      <w:r>
-        <w:rPr>
-          <w:b/>
-          <w:bCs/>
-        </w:rPr>
-        <w:t>The following combinations apply to deleting a piece:</w:t>
-      </w:r>
-    </w:p>
-    <w:p>
-      <w:pPr>
-        <w:pStyle w:val="ListParagraph"/>
-        <w:numPr>
-          <w:ilvl w:val="0"/>
-          <w:numId w:val="14"/>
-        </w:numPr>
-      </w:pPr>
-      <w:r>
-        <w:t>W &amp; B decremented, neither deleted.</w:t>
-      </w:r>
-    </w:p>
-    <w:p>
-      <w:pPr>
-        <w:pStyle w:val="ListParagraph"/>
-        <w:numPr>
-          <w:ilvl w:val="0"/>
-          <w:numId w:val="14"/>
-        </w:numPr>
-      </w:pPr>
-      <w:r>
-        <w:t>W &amp; B decremented, W at 0 and is sample, ref removed but not storage image</w:t>
-      </w:r>
-    </w:p>
-    <w:p>
-      <w:pPr>
-        <w:pStyle w:val="ListParagraph"/>
-        <w:numPr>
-          <w:ilvl w:val="0"/>
-          <w:numId w:val="14"/>
-        </w:numPr>
-        <w:rPr>
-          <w:strike/>
-        </w:rPr>
-      </w:pPr>
-      <w:r>
-        <w:rPr>
-          <w:strike/>
-        </w:rPr>
-        <w:t>W &amp; B decremented, B at 0 and is sample, ref remove but not storage image</w:t>
-      </w:r>
-    </w:p>
-    <w:p>
-      <w:pPr>
-        <w:pStyle w:val="ListParagraph"/>
-        <w:numPr>
-          <w:ilvl w:val="0"/>
-          <w:numId w:val="14"/>
-        </w:numPr>
-      </w:pPr>
-      <w:r>
-        <w:t>W &amp; B decremented, both at 0, both are samples, both refs removed, neither storage image is removed.</w:t>
-      </w:r>
-    </w:p>
-    <w:p>
-      <w:pPr>
-        <w:pStyle w:val="ListParagraph"/>
-        <w:numPr>
-          <w:ilvl w:val="0"/>
-          <w:numId w:val="14"/>
-        </w:numPr>
-        <w:rPr>
-          <w:strike/>
-        </w:rPr>
-      </w:pPr>
-      <w:r>
-        <w:rPr>
-          <w:strike/>
-        </w:rPr>
-        <w:t>W &amp; B decremented, W at 0 and is uploaded, ref + storage image removed</w:t>
-      </w:r>
-    </w:p>
-    <w:p>
-      <w:pPr>
-        <w:pStyle w:val="ListParagraph"/>
-        <w:numPr>
-          <w:ilvl w:val="0"/>
-          <w:numId w:val="14"/>
-        </w:numPr>
-      </w:pPr>
-      <w:r>
-        <w:t>W &amp; B decremented, B at 0 and is uploaded, ref + storage image removed.</w:t>
-      </w:r>
-    </w:p>
-    <w:p>
-      <w:pPr>
-        <w:pStyle w:val="ListParagraph"/>
-        <w:numPr>
-          <w:ilvl w:val="0"/>
-          <w:numId w:val="14"/>
-        </w:numPr>
-      </w:pPr>
-      <w:r>
-        <w:t>W &amp; B decremented, both at 0, both are uploaded, both refs removed, both storage images removed.</w:t>
-      </w:r>
-    </w:p>
-    <w:p>
-      <w:pPr>
-        <w:rPr>
-          <w:b/>
-          <w:bCs/>
-        </w:rPr>
-      </w:pPr>
-      <w:r>
-        <w:rPr>
-          <w:b/>
-          <w:bCs/>
-        </w:rPr>
-        <w:t>The following combinations apply to overriding a piece:</w:t>
-      </w:r>
-    </w:p>
-    <w:p>
-      <w:pPr>
-        <w:pStyle w:val="ListParagraph"/>
-        <w:numPr>
-          <w:ilvl w:val="0"/>
-          <w:numId w:val="17"/>
-        </w:numPr>
-      </w:pPr>
-      <w:r>
-        <w:t>New W matches Old W</w:t>
-      </w:r>
-    </w:p>
-    <w:p>
-      <w:pPr>
-        <w:pStyle w:val="ListParagraph"/>
-        <w:numPr>
-          <w:ilvl w:val="0"/>
-          <w:numId w:val="17"/>
-        </w:numPr>
-      </w:pPr>
-      <w:r>
-        <w:t>New W matches Old B</w:t>
-      </w:r>
-    </w:p>
-    <w:p>
-      <w:pPr>
-        <w:pStyle w:val="ListParagraph"/>
-        <w:numPr>
-          <w:ilvl w:val="0"/>
-          <w:numId w:val="17"/>
-        </w:numPr>
-      </w:pPr>
-      <w:r>
-        <w:t>New B matches Old B</w:t>
-      </w:r>
-    </w:p>
-    <w:p>
-      <w:pPr>
-        <w:pStyle w:val="ListParagraph"/>
-        <w:numPr>
-          <w:ilvl w:val="0"/>
-          <w:numId w:val="17"/>
-        </w:numPr>
-      </w:pPr>
-      <w:r>
-        <w:t>New B matches Old W</w:t>
-      </w:r>
-    </w:p>
-    <w:p>
-      <w:pPr>
-        <w:pStyle w:val="ListParagraph"/>
-        <w:numPr>
-          <w:ilvl w:val="0"/>
-          <w:numId w:val="17"/>
-        </w:numPr>
-      </w:pPr>
-      <w:r>
-        <w:t>Neither match</w:t>
-      </w:r>
-    </w:p>
-    <w:p/>
     <w:sectPr>
-      <w:headerReference w:type="default" r:id="rId7"/>
       <w:pgSz w:w="12240" w:h="15840"/>
       <w:pgMar w:top="1440" w:right="1440" w:bottom="1440" w:left="1440" w:header="720" w:footer="720" w:gutter="0"/>
       <w:cols w:space="720"/>
@@ -1286,25 +693,6 @@
 </w:footnotes>
 </file>
 
-<file path=word/header1.xml><?xml version="1.0" encoding="utf-8"?>
-<w:hdr xmlns:wpc="http://schemas.microsoft.com/office/word/2010/wordprocessingCanvas" xmlns:cx="http://schemas.microsoft.com/office/drawing/2014/chartex" xmlns:cx1="http://schemas.microsoft.com/office/drawing/2015/9/8/chartex" xmlns:cx2="http://schemas.microsoft.com/office/drawing/2015/10/21/chartex" xmlns:cx3="http://schemas.microsoft.com/office/drawing/2016/5/9/chartex" xmlns:cx4="http://schemas.microsoft.com/office/drawing/2016/5/10/chartex" xmlns:cx5="http://schemas.microsoft.com/office/drawing/2016/5/11/chartex" xmlns:cx6="http://schemas.microsoft.com/office/drawing/2016/5/12/chartex" xmlns:cx7="http://schemas.microsoft.com/office/drawing/2016/5/13/chartex" xmlns:cx8="http://schemas.microsoft.com/office/drawing/2016/5/14/chartex" xmlns:mc="http://schemas.openxmlformats.org/markup-compatibility/2006" xmlns:aink="http://schemas.microsoft.com/office/drawing/2016/ink" xmlns:am3d="http://schemas.microsoft.com/office/drawing/2017/model3d" xmlns:o="urn:schemas-microsoft-com:office:office" xmlns:r="http://schemas.openxmlformats.org/officeDocument/2006/relationships" xmlns:m="http://schemas.openxmlformats.org/officeDocument/2006/math" xmlns:v="urn:schemas-microsoft-com:vml" xmlns:wp14="http://schemas.microsoft.com/office/word/2010/wordprocessingDrawing" xmlns:wp="http://schemas.openxmlformats.org/drawingml/2006/wordprocessingDrawing" xmlns:w10="urn:schemas-microsoft-com:office:word" xmlns:w="http://schemas.openxmlformats.org/wordprocessingml/2006/main" xmlns:w14="http://schemas.microsoft.com/office/word/2010/wordml" xmlns:w15="http://schemas.microsoft.com/office/word/2012/wordml" xmlns:w16cex="http://schemas.microsoft.com/office/word/2018/wordml/cex" xmlns:w16cid="http://schemas.microsoft.com/office/word/2016/wordml/cid" xmlns:w16="http://schemas.microsoft.com/office/word/2018/wordml" xmlns:w16sdtdh="http://schemas.microsoft.com/office/word/2020/wordml/sdtdatahash" xmlns:w16se="http://schemas.microsoft.com/office/word/2015/wordml/symex" xmlns:wpg="http://schemas.microsoft.com/office/word/2010/wordprocessingGroup" xmlns:wpi="http://schemas.microsoft.com/office/word/2010/wordprocessingInk" xmlns:wne="http://schemas.microsoft.com/office/word/2006/wordml" xmlns:wps="http://schemas.microsoft.com/office/word/2010/wordprocessingShape" mc:Ignorable="w14 w15 w16se w16cid w16 w16cex w16sdtdh wp14">
-  <w:p>
-    <w:pPr>
-      <w:pStyle w:val="Title"/>
-      <w:jc w:val="center"/>
-    </w:pPr>
-    <w:r>
-      <w:t>Games</w:t>
-    </w:r>
-  </w:p>
-  <w:p>
-    <w:pPr>
-      <w:pStyle w:val="Header"/>
-    </w:pPr>
-  </w:p>
-</w:hdr>
-</file>
-
 <file path=word/numbering.xml><?xml version="1.0" encoding="utf-8"?>
 <w:numbering xmlns:wpc="http://schemas.microsoft.com/office/word/2010/wordprocessingCanvas" xmlns:cx="http://schemas.microsoft.com/office/drawing/2014/chartex" xmlns:cx1="http://schemas.microsoft.com/office/drawing/2015/9/8/chartex" xmlns:cx2="http://schemas.microsoft.com/office/drawing/2015/10/21/chartex" xmlns:cx3="http://schemas.microsoft.com/office/drawing/2016/5/9/chartex" xmlns:cx4="http://schemas.microsoft.com/office/drawing/2016/5/10/chartex" xmlns:cx5="http://schemas.microsoft.com/office/drawing/2016/5/11/chartex" xmlns:cx6="http://schemas.microsoft.com/office/drawing/2016/5/12/chartex" xmlns:cx7="http://schemas.microsoft.com/office/drawing/2016/5/13/chartex" xmlns:cx8="http://schemas.microsoft.com/office/drawing/2016/5/14/chartex" xmlns:mc="http://schemas.openxmlformats.org/markup-compatibility/2006" xmlns:aink="http://schemas.microsoft.com/office/drawing/2016/ink" xmlns:am3d="http://schemas.microsoft.com/office/drawing/2017/model3d" xmlns:o="urn:schemas-microsoft-com:office:office" xmlns:r="http://schemas.openxmlformats.org/officeDocument/2006/relationships" xmlns:m="http://schemas.openxmlformats.org/officeDocument/2006/math" xmlns:v="urn:schemas-microsoft-com:vml" xmlns:wp14="http://schemas.microsoft.com/office/word/2010/wordprocessingDrawing" xmlns:wp="http://schemas.openxmlformats.org/drawingml/2006/wordprocessingDrawing" xmlns:w10="urn:schemas-microsoft-com:office:word" xmlns:w="http://schemas.openxmlformats.org/wordprocessingml/2006/main" xmlns:w14="http://schemas.microsoft.com/office/word/2010/wordml" xmlns:w15="http://schemas.microsoft.com/office/word/2012/wordml" xmlns:w16cex="http://schemas.microsoft.com/office/word/2018/wordml/cex" xmlns:w16cid="http://schemas.microsoft.com/office/word/2016/wordml/cid" xmlns:w16="http://schemas.microsoft.com/office/word/2018/wordml" xmlns:w16sdtdh="http://schemas.microsoft.com/office/word/2020/wordml/sdtdatahash" xmlns:w16se="http://schemas.microsoft.com/office/word/2015/wordml/symex" xmlns:wpg="http://schemas.microsoft.com/office/word/2010/wordprocessingGroup" xmlns:wpi="http://schemas.microsoft.com/office/word/2010/wordprocessingInk" xmlns:wne="http://schemas.microsoft.com/office/word/2006/wordml" xmlns:wps="http://schemas.microsoft.com/office/word/2010/wordprocessingShape" mc:Ignorable="w14 w15 w16se w16cid w16 w16cex w16sdtdh wp14">
   <w:abstractNum w:abstractNumId="0" w15:restartNumberingAfterBreak="0">
@@ -2110,6 +1498,95 @@
     </w:lvl>
   </w:abstractNum>
   <w:abstractNum w:abstractNumId="8" w15:restartNumberingAfterBreak="0">
+    <w:nsid w:val="2E6E7401"/>
+    <w:multiLevelType w:val="hybridMultilevel"/>
+    <w:tmpl w:val="5B36C440"/>
+    <w:lvl w:ilvl="0" w:tplc="0409000F">
+      <w:start w:val="1"/>
+      <w:numFmt w:val="decimal"/>
+      <w:lvlText w:val="%1."/>
+      <w:lvlJc w:val="left"/>
+      <w:pPr>
+        <w:ind w:left="720" w:hanging="360"/>
+      </w:pPr>
+      <w:rPr>
+        <w:rFonts w:hint="default"/>
+      </w:rPr>
+    </w:lvl>
+    <w:lvl w:ilvl="1" w:tplc="04090019" w:tentative="1">
+      <w:start w:val="1"/>
+      <w:numFmt w:val="lowerLetter"/>
+      <w:lvlText w:val="%2."/>
+      <w:lvlJc w:val="left"/>
+      <w:pPr>
+        <w:ind w:left="1440" w:hanging="360"/>
+      </w:pPr>
+    </w:lvl>
+    <w:lvl w:ilvl="2" w:tplc="0409001B" w:tentative="1">
+      <w:start w:val="1"/>
+      <w:numFmt w:val="lowerRoman"/>
+      <w:lvlText w:val="%3."/>
+      <w:lvlJc w:val="right"/>
+      <w:pPr>
+        <w:ind w:left="2160" w:hanging="180"/>
+      </w:pPr>
+    </w:lvl>
+    <w:lvl w:ilvl="3" w:tplc="0409000F" w:tentative="1">
+      <w:start w:val="1"/>
+      <w:numFmt w:val="decimal"/>
+      <w:lvlText w:val="%4."/>
+      <w:lvlJc w:val="left"/>
+      <w:pPr>
+        <w:ind w:left="2880" w:hanging="360"/>
+      </w:pPr>
+    </w:lvl>
+    <w:lvl w:ilvl="4" w:tplc="04090019" w:tentative="1">
+      <w:start w:val="1"/>
+      <w:numFmt w:val="lowerLetter"/>
+      <w:lvlText w:val="%5."/>
+      <w:lvlJc w:val="left"/>
+      <w:pPr>
+        <w:ind w:left="3600" w:hanging="360"/>
+      </w:pPr>
+    </w:lvl>
+    <w:lvl w:ilvl="5" w:tplc="0409001B" w:tentative="1">
+      <w:start w:val="1"/>
+      <w:numFmt w:val="lowerRoman"/>
+      <w:lvlText w:val="%6."/>
+      <w:lvlJc w:val="right"/>
+      <w:pPr>
+        <w:ind w:left="4320" w:hanging="180"/>
+      </w:pPr>
+    </w:lvl>
+    <w:lvl w:ilvl="6" w:tplc="0409000F" w:tentative="1">
+      <w:start w:val="1"/>
+      <w:numFmt w:val="decimal"/>
+      <w:lvlText w:val="%7."/>
+      <w:lvlJc w:val="left"/>
+      <w:pPr>
+        <w:ind w:left="5040" w:hanging="360"/>
+      </w:pPr>
+    </w:lvl>
+    <w:lvl w:ilvl="7" w:tplc="04090019" w:tentative="1">
+      <w:start w:val="1"/>
+      <w:numFmt w:val="lowerLetter"/>
+      <w:lvlText w:val="%8."/>
+      <w:lvlJc w:val="left"/>
+      <w:pPr>
+        <w:ind w:left="5760" w:hanging="360"/>
+      </w:pPr>
+    </w:lvl>
+    <w:lvl w:ilvl="8" w:tplc="0409001B" w:tentative="1">
+      <w:start w:val="1"/>
+      <w:numFmt w:val="lowerRoman"/>
+      <w:lvlText w:val="%9."/>
+      <w:lvlJc w:val="right"/>
+      <w:pPr>
+        <w:ind w:left="6480" w:hanging="180"/>
+      </w:pPr>
+    </w:lvl>
+  </w:abstractNum>
+  <w:abstractNum w:abstractNumId="9" w15:restartNumberingAfterBreak="0">
     <w:nsid w:val="33E64F0B"/>
     <w:multiLevelType w:val="hybridMultilevel"/>
     <w:tmpl w:val="183065BC"/>
@@ -2222,7 +1699,7 @@
       </w:rPr>
     </w:lvl>
   </w:abstractNum>
-  <w:abstractNum w:abstractNumId="9" w15:restartNumberingAfterBreak="0">
+  <w:abstractNum w:abstractNumId="10" w15:restartNumberingAfterBreak="0">
     <w:nsid w:val="400B1C3C"/>
     <w:multiLevelType w:val="hybridMultilevel"/>
     <w:tmpl w:val="1D56DDC8"/>
@@ -2311,7 +1788,7 @@
       </w:pPr>
     </w:lvl>
   </w:abstractNum>
-  <w:abstractNum w:abstractNumId="10" w15:restartNumberingAfterBreak="0">
+  <w:abstractNum w:abstractNumId="11" w15:restartNumberingAfterBreak="0">
     <w:nsid w:val="4DBD160E"/>
     <w:multiLevelType w:val="hybridMultilevel"/>
     <w:tmpl w:val="6E74DFC2"/>
@@ -2400,7 +1877,7 @@
       </w:pPr>
     </w:lvl>
   </w:abstractNum>
-  <w:abstractNum w:abstractNumId="11" w15:restartNumberingAfterBreak="0">
+  <w:abstractNum w:abstractNumId="12" w15:restartNumberingAfterBreak="0">
     <w:nsid w:val="529D24EE"/>
     <w:multiLevelType w:val="hybridMultilevel"/>
     <w:tmpl w:val="EEB08F5A"/>
@@ -2513,11 +1990,11 @@
       </w:rPr>
     </w:lvl>
   </w:abstractNum>
-  <w:abstractNum w:abstractNumId="12" w15:restartNumberingAfterBreak="0">
+  <w:abstractNum w:abstractNumId="13" w15:restartNumberingAfterBreak="0">
     <w:nsid w:val="536E67C4"/>
     <w:multiLevelType w:val="hybridMultilevel"/>
-    <w:tmpl w:val="DDBC370C"/>
-    <w:lvl w:ilvl="0" w:tplc="0409000F">
+    <w:tmpl w:val="5380DB3A"/>
+    <w:lvl w:ilvl="0" w:tplc="CD4C50BE">
       <w:start w:val="1"/>
       <w:numFmt w:val="decimal"/>
       <w:lvlText w:val="%1."/>
@@ -2527,6 +2004,7 @@
       </w:pPr>
       <w:rPr>
         <w:rFonts w:hint="default"/>
+        <w:strike w:val="0"/>
       </w:rPr>
     </w:lvl>
     <w:lvl w:ilvl="1" w:tplc="04090019" w:tentative="1">
@@ -2602,7 +2080,7 @@
       </w:pPr>
     </w:lvl>
   </w:abstractNum>
-  <w:abstractNum w:abstractNumId="13" w15:restartNumberingAfterBreak="0">
+  <w:abstractNum w:abstractNumId="14" w15:restartNumberingAfterBreak="0">
     <w:nsid w:val="550A2C8F"/>
     <w:multiLevelType w:val="hybridMultilevel"/>
     <w:tmpl w:val="2E32B886"/>
@@ -2688,7 +2166,7 @@
       </w:pPr>
     </w:lvl>
   </w:abstractNum>
-  <w:abstractNum w:abstractNumId="14" w15:restartNumberingAfterBreak="0">
+  <w:abstractNum w:abstractNumId="15" w15:restartNumberingAfterBreak="0">
     <w:nsid w:val="61B64C08"/>
     <w:multiLevelType w:val="multilevel"/>
     <w:tmpl w:val="0409001D"/>
@@ -2774,7 +2252,7 @@
       </w:pPr>
     </w:lvl>
   </w:abstractNum>
-  <w:abstractNum w:abstractNumId="15" w15:restartNumberingAfterBreak="0">
+  <w:abstractNum w:abstractNumId="16" w15:restartNumberingAfterBreak="0">
     <w:nsid w:val="66162D45"/>
     <w:multiLevelType w:val="hybridMultilevel"/>
     <w:tmpl w:val="826CCD94"/>
@@ -2863,7 +2341,7 @@
       </w:pPr>
     </w:lvl>
   </w:abstractNum>
-  <w:abstractNum w:abstractNumId="16" w15:restartNumberingAfterBreak="0">
+  <w:abstractNum w:abstractNumId="17" w15:restartNumberingAfterBreak="0">
     <w:nsid w:val="73AA19E6"/>
     <w:multiLevelType w:val="hybridMultilevel"/>
     <w:tmpl w:val="7AC09F6E"/>
@@ -2977,16 +2455,16 @@
     </w:lvl>
   </w:abstractNum>
   <w:num w:numId="1">
-    <w:abstractNumId w:val="12"/>
+    <w:abstractNumId w:val="13"/>
   </w:num>
   <w:num w:numId="2">
     <w:abstractNumId w:val="7"/>
   </w:num>
   <w:num w:numId="3">
-    <w:abstractNumId w:val="9"/>
+    <w:abstractNumId w:val="10"/>
   </w:num>
   <w:num w:numId="4">
-    <w:abstractNumId w:val="15"/>
+    <w:abstractNumId w:val="16"/>
   </w:num>
   <w:num w:numId="5">
     <w:abstractNumId w:val="4"/>
@@ -2995,7 +2473,7 @@
     <w:abstractNumId w:val="2"/>
   </w:num>
   <w:num w:numId="7">
-    <w:abstractNumId w:val="10"/>
+    <w:abstractNumId w:val="11"/>
   </w:num>
   <w:num w:numId="8">
     <w:abstractNumId w:val="0"/>
@@ -3007,25 +2485,28 @@
     <w:abstractNumId w:val="6"/>
   </w:num>
   <w:num w:numId="11">
-    <w:abstractNumId w:val="8"/>
+    <w:abstractNumId w:val="9"/>
   </w:num>
   <w:num w:numId="12">
-    <w:abstractNumId w:val="14"/>
+    <w:abstractNumId w:val="15"/>
   </w:num>
   <w:num w:numId="13">
-    <w:abstractNumId w:val="13"/>
+    <w:abstractNumId w:val="14"/>
   </w:num>
   <w:num w:numId="14">
     <w:abstractNumId w:val="1"/>
   </w:num>
   <w:num w:numId="15">
-    <w:abstractNumId w:val="16"/>
+    <w:abstractNumId w:val="17"/>
   </w:num>
   <w:num w:numId="16">
     <w:abstractNumId w:val="5"/>
   </w:num>
   <w:num w:numId="17">
-    <w:abstractNumId w:val="11"/>
+    <w:abstractNumId w:val="12"/>
+  </w:num>
+  <w:num w:numId="18">
+    <w:abstractNumId w:val="8"/>
   </w:num>
 </w:numbering>
 </file>

</xml_diff>